<commit_message>
SQL parts 2,4,6 edited
</commit_message>
<xml_diff>
--- a/SQL/4 Типы отношений и constraints.docx
+++ b/SQL/4 Типы отношений и constraints.docx
@@ -42,7 +42,7 @@
                     <pic:cNvPicPr/>
                   </pic:nvPicPr>
                   <pic:blipFill rotWithShape="1">
-                    <a:blip r:embed="rId4"/>
+                    <a:blip r:embed="rId5"/>
                     <a:srcRect l="29740" t="32964" r="27708" b="36480"/>
                     <a:stretch/>
                   </pic:blipFill>
@@ -686,30 +686,74 @@
         <w:t>,</w:t>
       </w:r>
       <w:r>
-        <w:t xml:space="preserve"> заданное аргументом или набором аргументов, обеспечивающее связь между таблицами посредством ссылок, </w:t>
-      </w:r>
-      <w:r>
-        <w:t>значения которых соответствуют значениям первичного ключа в другой таблице</w:t>
-      </w:r>
-      <w:r>
-        <w:t>. Так</w:t>
-      </w:r>
-      <w:r>
-        <w:t>же</w:t>
-      </w:r>
-      <w:r>
-        <w:rPr>
-          <w:rFonts w:ascii="Segoe UI" w:hAnsi="Segoe UI" w:cs="Segoe UI"/>
-          <w:color w:val="0D0D0D"/>
-          <w:shd w:val="clear" w:color="auto" w:fill="FFFFFF"/>
-        </w:rPr>
-        <w:t xml:space="preserve"> </w:t>
-      </w:r>
-      <w:r>
-        <w:t>позволяют определить каскадные операции, управлять целостностью данных и устанавливать пр</w:t>
-      </w:r>
-      <w:r>
-        <w:t>авила отношений между таблицами:</w:t>
+        <w:t xml:space="preserve"> заданное аргументом или набором аргументов, обеспечивающее связь межд</w:t>
+      </w:r>
+      <w:r>
+        <w:t>у таблицами посредством ссылок</w:t>
+      </w:r>
+      <w:r>
+        <w:t xml:space="preserve">. </w:t>
+      </w:r>
+      <w:r>
+        <w:t xml:space="preserve">Атрибут, на который ссылается внешний ключ должен иметь свойство уникальности – </w:t>
+      </w:r>
+      <w:r>
+        <w:rPr>
+          <w:lang w:val="en-US"/>
+        </w:rPr>
+        <w:t>UNIQUE</w:t>
+      </w:r>
+      <w:r>
+        <w:t xml:space="preserve"> </w:t>
+      </w:r>
+      <w:r>
+        <w:t>или</w:t>
+      </w:r>
+      <w:r>
+        <w:t xml:space="preserve"> </w:t>
+      </w:r>
+      <w:r>
+        <w:rPr>
+          <w:lang w:val="en-US"/>
+        </w:rPr>
+        <w:t>PRIMARY</w:t>
+      </w:r>
+      <w:r>
+        <w:t xml:space="preserve"> </w:t>
+      </w:r>
+      <w:r>
+        <w:rPr>
+          <w:lang w:val="en-US"/>
+        </w:rPr>
+        <w:t>KEY</w:t>
+      </w:r>
+      <w:r>
+        <w:t>.</w:t>
+      </w:r>
+      <w:r>
+        <w:t xml:space="preserve"> </w:t>
+      </w:r>
+    </w:p>
+    <w:p>
+      <w:pPr>
+        <w:ind w:left="708"/>
+      </w:pPr>
+      <w:r>
+        <w:t>Предок – таблица, содержащая уникальный ключ,</w:t>
+      </w:r>
+      <w:r>
+        <w:t xml:space="preserve"> потомок – таблица, содержащая внешний ключ.</w:t>
+      </w:r>
+    </w:p>
+    <w:p>
+      <w:r>
+        <w:t xml:space="preserve">Позволяют обеспечивать ссылочную целостность </w:t>
+      </w:r>
+      <w:r>
+        <w:t>и устанавливать пр</w:t>
+      </w:r>
+      <w:r>
+        <w:t xml:space="preserve">авила отношений между таблицами: </w:t>
       </w:r>
     </w:p>
     <w:p>
@@ -717,42 +761,73 @@
         <w:ind w:firstLine="708"/>
       </w:pPr>
       <w:r>
-        <w:t>Запрет на удаление исходной строки, если есть живые ссылки.</w:t>
-      </w:r>
-    </w:p>
-    <w:p>
-      <w:pPr>
-        <w:ind w:left="708"/>
-        <w:rPr>
-          <w:b/>
-        </w:rPr>
-      </w:pPr>
-      <w:r>
-        <w:t>Каскадное обновление/удаление значений – обновление/удаление данных в исходной таблице будет применено ко всем строкам в дочерней.</w:t>
-      </w:r>
-    </w:p>
-    <w:p>
-      <w:pPr>
-        <w:ind w:left="708"/>
-      </w:pPr>
-      <w:r>
-        <w:t>Запрет на вставку данных – невозможно вставить данные в дочернюю таблицу, если такой записи нет в исходной.</w:t>
-      </w:r>
-    </w:p>
-    <w:p>
-      <w:pPr>
-        <w:rPr>
-          <w:lang w:val="en-US"/>
-        </w:rPr>
-      </w:pPr>
-      <w:r>
-        <w:t xml:space="preserve">Аргументы могут соответствовать критериям для первичного или внешнего ключа, но они не дают гарантий, что их свойства будет исполняться при любых условиях. Ограничения </w:t>
-      </w:r>
-      <w:r>
-        <w:rPr>
-          <w:lang w:val="en-US"/>
-        </w:rPr>
-        <w:t>Primary</w:t>
+        <w:t>Нарушение целостности (без ключа):</w:t>
+      </w:r>
+    </w:p>
+    <w:p>
+      <w:pPr>
+        <w:pStyle w:val="a3"/>
+        <w:numPr>
+          <w:ilvl w:val="0"/>
+          <w:numId w:val="2"/>
+        </w:numPr>
+      </w:pPr>
+      <w:r>
+        <w:t>Удаление строки предка при имеющихся записях в потомке (потомок будет ссылаться в никуда)</w:t>
+      </w:r>
+    </w:p>
+    <w:p>
+      <w:pPr>
+        <w:pStyle w:val="a3"/>
+        <w:numPr>
+          <w:ilvl w:val="0"/>
+          <w:numId w:val="2"/>
+        </w:numPr>
+      </w:pPr>
+      <w:r>
+        <w:t>Добавление/обновление строки потомка со ссылкой на несуществующую строку предка</w:t>
+      </w:r>
+    </w:p>
+    <w:p>
+      <w:pPr>
+        <w:pStyle w:val="a3"/>
+        <w:numPr>
+          <w:ilvl w:val="0"/>
+          <w:numId w:val="2"/>
+        </w:numPr>
+      </w:pPr>
+      <w:r>
+        <w:t>Обновление первичного ключа в строке предка</w:t>
+      </w:r>
+      <w:r>
+        <w:t xml:space="preserve"> (потомок будет ссылаться на старые значения предка)</w:t>
+      </w:r>
+    </w:p>
+    <w:p>
+      <w:pPr>
+        <w:pStyle w:val="a3"/>
+        <w:ind w:left="2124"/>
+      </w:pPr>
+      <w:hyperlink r:id="rId6" w:history="1">
+        <w:r>
+          <w:rPr>
+            <w:rStyle w:val="a4"/>
+          </w:rPr>
+          <w:t>Видос с примерами.</w:t>
+        </w:r>
+      </w:hyperlink>
+    </w:p>
+    <w:p>
+      <w:pPr>
+        <w:rPr>
+          <w:b/>
+        </w:rPr>
+      </w:pPr>
+      <w:r>
+        <w:rPr>
+          <w:lang w:val="en-US"/>
+        </w:rPr>
+        <w:t>Foreign</w:t>
       </w:r>
       <w:r>
         <w:t xml:space="preserve"> </w:t>
@@ -767,31 +842,1142 @@
         <w:t xml:space="preserve"> </w:t>
       </w:r>
       <w:r>
-        <w:t xml:space="preserve">и </w:t>
-      </w:r>
-      <w:r>
-        <w:rPr>
-          <w:lang w:val="en-US"/>
-        </w:rPr>
-        <w:t>Foreign</w:t>
-      </w:r>
-      <w:r>
-        <w:t xml:space="preserve"> </w:t>
-      </w:r>
-      <w:r>
-        <w:rPr>
-          <w:lang w:val="en-US"/>
-        </w:rPr>
-        <w:t>key</w:t>
-      </w:r>
-      <w:r>
-        <w:t xml:space="preserve"> </w:t>
-      </w:r>
-      <w:r>
-        <w:t xml:space="preserve">гарантируют это. </w:t>
+        <w:t>позволяет задать поведение при таких нарушениях запрещая нарушения типа 2 и задание поведения для 1 (</w:t>
+      </w:r>
+      <w:r>
+        <w:rPr>
+          <w:b/>
+          <w:lang w:val="en-US"/>
+        </w:rPr>
+        <w:t>ON</w:t>
+      </w:r>
+      <w:r>
+        <w:t xml:space="preserve"> </w:t>
+      </w:r>
+      <w:r>
+        <w:rPr>
+          <w:b/>
+          <w:lang w:val="en-US"/>
+        </w:rPr>
+        <w:t>DELETE</w:t>
+      </w:r>
+      <w:r>
+        <w:t>)</w:t>
+      </w:r>
+      <w:r>
+        <w:t>, 3 (</w:t>
+      </w:r>
+      <w:r>
+        <w:rPr>
+          <w:b/>
+          <w:lang w:val="en-US"/>
+        </w:rPr>
+        <w:t>ON</w:t>
+      </w:r>
+      <w:r>
+        <w:t xml:space="preserve"> </w:t>
+      </w:r>
+      <w:r>
+        <w:rPr>
+          <w:b/>
+          <w:lang w:val="en-US"/>
+        </w:rPr>
+        <w:t>UPDATE</w:t>
+      </w:r>
+      <w:r>
+        <w:t xml:space="preserve">) с помощью </w:t>
+      </w:r>
+      <w:r>
+        <w:rPr>
+          <w:b/>
+          <w:lang w:val="en-US"/>
+        </w:rPr>
+        <w:t>ON</w:t>
+      </w:r>
+      <w:r>
+        <w:rPr>
+          <w:lang w:val="en-US"/>
+        </w:rPr>
+        <w:t xml:space="preserve"> </w:t>
+      </w:r>
+      <w:r>
+        <w:rPr>
+          <w:b/>
+          <w:lang w:val="en-US"/>
+        </w:rPr>
+        <w:t>DELETE</w:t>
+      </w:r>
+      <w:r>
+        <w:rPr>
+          <w:lang w:val="en-US"/>
+        </w:rPr>
+        <w:t xml:space="preserve"> </w:t>
+      </w:r>
+      <w:r>
+        <w:t>и</w:t>
+      </w:r>
+      <w:r>
+        <w:t xml:space="preserve"> </w:t>
+      </w:r>
+      <w:r>
+        <w:rPr>
+          <w:b/>
+          <w:lang w:val="en-US"/>
+        </w:rPr>
+        <w:t>ON</w:t>
+      </w:r>
+      <w:r>
+        <w:rPr>
+          <w:lang w:val="en-US"/>
+        </w:rPr>
+        <w:t xml:space="preserve"> </w:t>
+      </w:r>
+      <w:r>
+        <w:rPr>
+          <w:b/>
+          <w:lang w:val="en-US"/>
+        </w:rPr>
+        <w:t>UPDATE</w:t>
+      </w:r>
+      <w:r>
+        <w:rPr>
+          <w:b/>
+        </w:rPr>
+        <w:t xml:space="preserve"> </w:t>
+      </w:r>
+      <w:r>
+        <w:t>и их опций</w:t>
+      </w:r>
+      <w:r>
+        <w:rPr>
+          <w:b/>
+        </w:rPr>
+        <w:t>:</w:t>
+      </w:r>
+    </w:p>
+    <w:p>
+      <w:pPr>
+        <w:ind w:left="705"/>
+      </w:pPr>
+      <w:r>
+        <w:rPr>
+          <w:b/>
+        </w:rPr>
+        <w:t>CASCADE</w:t>
+      </w:r>
+      <w:r>
+        <w:t>: Удалить</w:t>
+      </w:r>
+      <w:r>
+        <w:t>/обновить</w:t>
+      </w:r>
+      <w:r>
+        <w:t xml:space="preserve"> связанные записи в дочерней таблице.</w:t>
+      </w:r>
+      <w:r>
+        <w:br/>
+      </w:r>
+      <w:r>
+        <w:rPr>
+          <w:b/>
+        </w:rPr>
+        <w:t>SET</w:t>
+      </w:r>
+      <w:r>
+        <w:t xml:space="preserve"> </w:t>
+      </w:r>
+      <w:r>
+        <w:rPr>
+          <w:b/>
+        </w:rPr>
+        <w:t>NULL</w:t>
+      </w:r>
+      <w:r>
+        <w:t>: Установить значение внешнего ключа в дочерней таблице в NULL.</w:t>
+      </w:r>
+      <w:r>
+        <w:br/>
+      </w:r>
+      <w:r>
+        <w:rPr>
+          <w:b/>
+        </w:rPr>
+        <w:t>SET</w:t>
+      </w:r>
+      <w:r>
+        <w:t xml:space="preserve"> </w:t>
+      </w:r>
+      <w:r>
+        <w:rPr>
+          <w:b/>
+        </w:rPr>
+        <w:t>DEFAULT</w:t>
+      </w:r>
+      <w:r>
+        <w:t>: Установить значение внешнего ключа в дочерней таблице в значение по умолчанию.</w:t>
+      </w:r>
+      <w:r>
+        <w:br/>
+      </w:r>
+      <w:r>
+        <w:rPr>
+          <w:b/>
+        </w:rPr>
+        <w:t>NO</w:t>
+      </w:r>
+      <w:r>
+        <w:t xml:space="preserve"> </w:t>
+      </w:r>
+      <w:r>
+        <w:rPr>
+          <w:b/>
+        </w:rPr>
+        <w:t>ACTION</w:t>
+      </w:r>
+      <w:r>
+        <w:t xml:space="preserve"> или </w:t>
+      </w:r>
+      <w:r>
+        <w:rPr>
+          <w:b/>
+        </w:rPr>
+        <w:t>RESTRICT</w:t>
+      </w:r>
+      <w:r>
+        <w:t>: Запретить удаление</w:t>
+      </w:r>
+      <w:r>
+        <w:t>/обновление</w:t>
+      </w:r>
+      <w:r>
+        <w:t xml:space="preserve"> записи, если </w:t>
+      </w:r>
+      <w:r>
+        <w:t xml:space="preserve">на неё ссылаются другие таблицы </w:t>
+      </w:r>
+      <w:r>
+        <w:t>(</w:t>
+      </w:r>
+      <w:r>
+        <w:t xml:space="preserve">разница во времени проверки: </w:t>
+      </w:r>
+      <w:r>
+        <w:rPr>
+          <w:lang w:val="en-US"/>
+        </w:rPr>
+        <w:t>no</w:t>
+      </w:r>
+      <w:r>
+        <w:t xml:space="preserve"> </w:t>
+      </w:r>
+      <w:r>
+        <w:rPr>
+          <w:lang w:val="en-US"/>
+        </w:rPr>
+        <w:t>action</w:t>
+      </w:r>
+      <w:r>
+        <w:t xml:space="preserve"> </w:t>
+      </w:r>
+      <w:r>
+        <w:t xml:space="preserve">в конце транзакции, </w:t>
+      </w:r>
+      <w:r>
+        <w:rPr>
+          <w:lang w:val="en-US"/>
+        </w:rPr>
+        <w:t>restrict</w:t>
+      </w:r>
+      <w:r>
+        <w:t xml:space="preserve"> </w:t>
+      </w:r>
+      <w:r>
+        <w:t>сразу</w:t>
+      </w:r>
+      <w:r>
+        <w:t>)</w:t>
+      </w:r>
+    </w:p>
+    <w:p>
+      <w:pPr>
+        <w:rPr>
+          <w:b/>
+        </w:rPr>
+      </w:pPr>
+    </w:p>
+    <w:p>
+      <w:pPr>
+        <w:rPr>
+          <w:b/>
+        </w:rPr>
+      </w:pPr>
+    </w:p>
+    <w:p>
+      <w:pPr>
+        <w:rPr>
+          <w:b/>
+        </w:rPr>
+      </w:pPr>
+    </w:p>
+    <w:p>
+      <w:pPr>
+        <w:rPr>
+          <w:b/>
+        </w:rPr>
+      </w:pPr>
+    </w:p>
+    <w:p>
+      <w:pPr>
+        <w:rPr>
+          <w:b/>
+        </w:rPr>
+      </w:pPr>
+    </w:p>
+    <w:p>
+      <w:pPr>
+        <w:rPr>
+          <w:b/>
+        </w:rPr>
+      </w:pPr>
+      <w:r>
+        <w:rPr>
+          <w:b/>
+        </w:rPr>
+        <w:lastRenderedPageBreak/>
+        <w:t xml:space="preserve">Синтаксис </w:t>
+      </w:r>
+      <w:r>
+        <w:rPr>
+          <w:b/>
+          <w:lang w:val="en-US"/>
+        </w:rPr>
+        <w:t>constraint</w:t>
+      </w:r>
+      <w:r>
+        <w:rPr>
+          <w:b/>
+        </w:rPr>
+        <w:t>:</w:t>
+      </w:r>
+    </w:p>
+    <w:p>
+      <w:pPr>
+        <w:ind w:left="705"/>
+      </w:pPr>
+      <w:r>
+        <w:t>Краткая запись без возможности задать имя ограничению (в таком варианте ограничения получат</w:t>
+      </w:r>
+      <w:r>
+        <w:t xml:space="preserve"> автоматически сгенерированные имена</w:t>
+      </w:r>
+      <w:r>
+        <w:t>)</w:t>
+      </w:r>
+      <w:r>
+        <w:t>.</w:t>
+      </w:r>
+    </w:p>
+    <w:p>
+      <w:pPr>
+        <w:ind w:left="1416"/>
+        <w:rPr>
+          <w:lang w:val="en-US"/>
+        </w:rPr>
+      </w:pPr>
+      <w:r>
+        <w:rPr>
+          <w:rStyle w:val="hljs-keyword"/>
+          <w:b/>
+          <w:lang w:val="en-US"/>
+        </w:rPr>
+        <w:t>CREATE</w:t>
+      </w:r>
+      <w:r>
+        <w:rPr>
+          <w:lang w:val="en-US"/>
+        </w:rPr>
+        <w:t xml:space="preserve"> </w:t>
+      </w:r>
+      <w:r>
+        <w:rPr>
+          <w:rStyle w:val="hljs-keyword"/>
+          <w:b/>
+          <w:lang w:val="en-US"/>
+        </w:rPr>
+        <w:t>TABLE</w:t>
+      </w:r>
+      <w:r>
+        <w:rPr>
+          <w:lang w:val="en-US"/>
+        </w:rPr>
+        <w:t xml:space="preserve"> employees </w:t>
+      </w:r>
+      <w:r>
+        <w:rPr>
+          <w:lang w:val="en-US"/>
+        </w:rPr>
+        <w:t>(</w:t>
+      </w:r>
+      <w:r>
+        <w:rPr>
+          <w:lang w:val="en-US"/>
+        </w:rPr>
+        <w:br/>
+      </w:r>
+      <w:r>
+        <w:rPr>
+          <w:lang w:val="en-US"/>
+        </w:rPr>
+        <w:t xml:space="preserve">employee_id SERIAL </w:t>
+      </w:r>
+      <w:r>
+        <w:rPr>
+          <w:rStyle w:val="hljs-keyword"/>
+          <w:b/>
+          <w:lang w:val="en-US"/>
+        </w:rPr>
+        <w:t>PRIMARY</w:t>
+      </w:r>
+      <w:r>
+        <w:rPr>
+          <w:lang w:val="en-US"/>
+        </w:rPr>
+        <w:t xml:space="preserve"> </w:t>
+      </w:r>
+      <w:r>
+        <w:rPr>
+          <w:b/>
+          <w:lang w:val="en-US"/>
+        </w:rPr>
+        <w:t>KEY</w:t>
+      </w:r>
+      <w:r>
+        <w:rPr>
+          <w:lang w:val="en-US"/>
+        </w:rPr>
+        <w:t xml:space="preserve">, </w:t>
+      </w:r>
+      <w:r>
+        <w:rPr>
+          <w:lang w:val="en-US"/>
+        </w:rPr>
+        <w:br/>
+      </w:r>
+      <w:r>
+        <w:rPr>
+          <w:lang w:val="en-US"/>
+        </w:rPr>
+        <w:t xml:space="preserve">employee_name </w:t>
+      </w:r>
+      <w:proofErr w:type="gramStart"/>
+      <w:r>
+        <w:rPr>
+          <w:rStyle w:val="hljs-type"/>
+          <w:b/>
+          <w:lang w:val="en-US"/>
+        </w:rPr>
+        <w:t>VARCHAR</w:t>
+      </w:r>
+      <w:r>
+        <w:rPr>
+          <w:lang w:val="en-US"/>
+        </w:rPr>
+        <w:t>(</w:t>
+      </w:r>
+      <w:proofErr w:type="gramEnd"/>
+      <w:r>
+        <w:rPr>
+          <w:rStyle w:val="hljs-number"/>
+          <w:b/>
+          <w:lang w:val="en-US"/>
+        </w:rPr>
+        <w:t>100</w:t>
+      </w:r>
+      <w:r>
+        <w:rPr>
+          <w:lang w:val="en-US"/>
+        </w:rPr>
+        <w:t xml:space="preserve">) </w:t>
+      </w:r>
+      <w:r>
+        <w:rPr>
+          <w:rStyle w:val="hljs-keyword"/>
+          <w:b/>
+          <w:lang w:val="en-US"/>
+        </w:rPr>
+        <w:t>NOT</w:t>
+      </w:r>
+      <w:r>
+        <w:rPr>
+          <w:lang w:val="en-US"/>
+        </w:rPr>
+        <w:t xml:space="preserve"> </w:t>
+      </w:r>
+      <w:r>
+        <w:rPr>
+          <w:rStyle w:val="hljs-keyword"/>
+          <w:b/>
+          <w:lang w:val="en-US"/>
+        </w:rPr>
+        <w:t>NULL</w:t>
+      </w:r>
+      <w:r>
+        <w:rPr>
+          <w:lang w:val="en-US"/>
+        </w:rPr>
+        <w:t xml:space="preserve">, </w:t>
+      </w:r>
+      <w:r>
+        <w:rPr>
+          <w:lang w:val="en-US"/>
+        </w:rPr>
+        <w:br/>
+      </w:r>
+      <w:r>
+        <w:rPr>
+          <w:lang w:val="en-US"/>
+        </w:rPr>
+        <w:t xml:space="preserve">department_id </w:t>
+      </w:r>
+      <w:r>
+        <w:rPr>
+          <w:rStyle w:val="hljs-type"/>
+          <w:lang w:val="en-US"/>
+        </w:rPr>
+        <w:t>INTEGER</w:t>
+      </w:r>
+      <w:r>
+        <w:rPr>
+          <w:lang w:val="en-US"/>
+        </w:rPr>
+        <w:t xml:space="preserve"> </w:t>
+      </w:r>
+      <w:r>
+        <w:rPr>
+          <w:rStyle w:val="hljs-keyword"/>
+          <w:b/>
+          <w:lang w:val="en-US"/>
+        </w:rPr>
+        <w:t>REFERENCES</w:t>
+      </w:r>
+      <w:r>
+        <w:rPr>
+          <w:lang w:val="en-US"/>
+        </w:rPr>
+        <w:t xml:space="preserve"> departments (department_id) );</w:t>
+      </w:r>
+    </w:p>
+    <w:p>
+      <w:r>
+        <w:rPr>
+          <w:lang w:val="en-US"/>
+        </w:rPr>
+        <w:tab/>
+      </w:r>
+      <w:r>
+        <w:t xml:space="preserve">Добавление </w:t>
+      </w:r>
+      <w:r>
+        <w:rPr>
+          <w:lang w:val="en-US"/>
+        </w:rPr>
+        <w:t>CONSTRAINT</w:t>
+      </w:r>
+      <w:r>
+        <w:t xml:space="preserve"> </w:t>
+      </w:r>
+      <w:r>
+        <w:t>позволяет задать имя для ограничения.</w:t>
+      </w:r>
+    </w:p>
+    <w:p>
+      <w:pPr>
+        <w:ind w:left="1416"/>
+        <w:rPr>
+          <w:lang w:val="en-US"/>
+        </w:rPr>
+      </w:pPr>
+      <w:r>
+        <w:rPr>
+          <w:rStyle w:val="hljs-keyword"/>
+          <w:b/>
+          <w:lang w:val="en-US"/>
+        </w:rPr>
+        <w:t>CREATE</w:t>
+      </w:r>
+      <w:r>
+        <w:rPr>
+          <w:lang w:val="en-US"/>
+        </w:rPr>
+        <w:t xml:space="preserve"> </w:t>
+      </w:r>
+      <w:r>
+        <w:rPr>
+          <w:rStyle w:val="hljs-keyword"/>
+          <w:b/>
+          <w:lang w:val="en-US"/>
+        </w:rPr>
+        <w:t>TABLE</w:t>
+      </w:r>
+      <w:r>
+        <w:rPr>
+          <w:lang w:val="en-US"/>
+        </w:rPr>
+        <w:t xml:space="preserve"> employees </w:t>
+      </w:r>
+      <w:r>
+        <w:rPr>
+          <w:lang w:val="en-US"/>
+        </w:rPr>
+        <w:t>(</w:t>
+      </w:r>
+      <w:r>
+        <w:rPr>
+          <w:lang w:val="en-US"/>
+        </w:rPr>
+        <w:br/>
+      </w:r>
+      <w:r>
+        <w:rPr>
+          <w:lang w:val="en-US"/>
+        </w:rPr>
+        <w:t xml:space="preserve">employee_id SERIAL </w:t>
+      </w:r>
+      <w:r>
+        <w:rPr>
+          <w:rStyle w:val="hljs-keyword"/>
+          <w:b/>
+          <w:lang w:val="en-US"/>
+        </w:rPr>
+        <w:t>PRIMARY</w:t>
+      </w:r>
+      <w:r>
+        <w:rPr>
+          <w:lang w:val="en-US"/>
+        </w:rPr>
+        <w:t xml:space="preserve"> </w:t>
+      </w:r>
+      <w:r>
+        <w:rPr>
+          <w:b/>
+          <w:lang w:val="en-US"/>
+        </w:rPr>
+        <w:t>KEY</w:t>
+      </w:r>
+      <w:r>
+        <w:rPr>
+          <w:rStyle w:val="a3"/>
+          <w:lang w:val="en-US"/>
+        </w:rPr>
+        <w:t xml:space="preserve"> </w:t>
+      </w:r>
+      <w:r>
+        <w:rPr>
+          <w:rStyle w:val="hljs-keyword"/>
+          <w:lang w:val="en-US"/>
+        </w:rPr>
+        <w:t>CONSTRAINT</w:t>
+      </w:r>
+      <w:r>
+        <w:rPr>
+          <w:lang w:val="en-US"/>
+        </w:rPr>
+        <w:t xml:space="preserve"> pk_employees_id</w:t>
+      </w:r>
+      <w:proofErr w:type="gramStart"/>
+      <w:r>
+        <w:rPr>
+          <w:lang w:val="en-US"/>
+        </w:rPr>
+        <w:t>,</w:t>
+      </w:r>
+      <w:proofErr w:type="gramEnd"/>
+      <w:r>
+        <w:rPr>
+          <w:lang w:val="en-US"/>
+        </w:rPr>
+        <w:br/>
+      </w:r>
+      <w:r>
+        <w:rPr>
+          <w:lang w:val="en-US"/>
+        </w:rPr>
+        <w:t xml:space="preserve">employee_name </w:t>
+      </w:r>
+      <w:r>
+        <w:rPr>
+          <w:rStyle w:val="hljs-type"/>
+          <w:b/>
+          <w:lang w:val="en-US"/>
+        </w:rPr>
+        <w:t>VARCHAR</w:t>
+      </w:r>
+      <w:r>
+        <w:rPr>
+          <w:lang w:val="en-US"/>
+        </w:rPr>
+        <w:t>(</w:t>
+      </w:r>
+      <w:r>
+        <w:rPr>
+          <w:rStyle w:val="hljs-number"/>
+          <w:b/>
+          <w:lang w:val="en-US"/>
+        </w:rPr>
+        <w:t>100</w:t>
+      </w:r>
+      <w:r>
+        <w:rPr>
+          <w:lang w:val="en-US"/>
+        </w:rPr>
+        <w:t xml:space="preserve">) </w:t>
+      </w:r>
+      <w:r>
+        <w:rPr>
+          <w:rStyle w:val="hljs-keyword"/>
+          <w:b/>
+          <w:lang w:val="en-US"/>
+        </w:rPr>
+        <w:t>NOT</w:t>
+      </w:r>
+      <w:r>
+        <w:rPr>
+          <w:lang w:val="en-US"/>
+        </w:rPr>
+        <w:t xml:space="preserve"> </w:t>
+      </w:r>
+      <w:r>
+        <w:rPr>
+          <w:rStyle w:val="hljs-keyword"/>
+          <w:b/>
+          <w:lang w:val="en-US"/>
+        </w:rPr>
+        <w:t>NULL</w:t>
+      </w:r>
+      <w:r>
+        <w:rPr>
+          <w:rStyle w:val="hljs-keyword"/>
+          <w:b/>
+          <w:lang w:val="en-US"/>
+        </w:rPr>
+        <w:t xml:space="preserve"> </w:t>
+      </w:r>
+      <w:r>
+        <w:rPr>
+          <w:rStyle w:val="hljs-keyword"/>
+          <w:lang w:val="en-US"/>
+        </w:rPr>
+        <w:t>CONSTRAINT</w:t>
+      </w:r>
+      <w:r>
+        <w:rPr>
+          <w:lang w:val="en-US"/>
+        </w:rPr>
+        <w:t xml:space="preserve"> pk_</w:t>
+      </w:r>
+      <w:r>
+        <w:rPr>
+          <w:lang w:val="en-US"/>
+        </w:rPr>
+        <w:t>employee_name</w:t>
+      </w:r>
+      <w:r>
+        <w:rPr>
+          <w:lang w:val="en-US"/>
+        </w:rPr>
+        <w:t xml:space="preserve">, </w:t>
+      </w:r>
+      <w:r>
+        <w:rPr>
+          <w:lang w:val="en-US"/>
+        </w:rPr>
+        <w:br/>
+      </w:r>
+      <w:r>
+        <w:rPr>
+          <w:lang w:val="en-US"/>
+        </w:rPr>
+        <w:t xml:space="preserve">department_id </w:t>
+      </w:r>
+      <w:r>
+        <w:rPr>
+          <w:rStyle w:val="hljs-type"/>
+          <w:lang w:val="en-US"/>
+        </w:rPr>
+        <w:t>INTEGER</w:t>
+      </w:r>
+      <w:r>
+        <w:rPr>
+          <w:lang w:val="en-US"/>
+        </w:rPr>
+        <w:t xml:space="preserve"> </w:t>
+      </w:r>
+      <w:r>
+        <w:rPr>
+          <w:rStyle w:val="hljs-keyword"/>
+          <w:b/>
+          <w:lang w:val="en-US"/>
+        </w:rPr>
+        <w:t>REFERENCES</w:t>
+      </w:r>
+      <w:r>
+        <w:rPr>
+          <w:lang w:val="en-US"/>
+        </w:rPr>
+        <w:t xml:space="preserve"> departments (department_id) );</w:t>
+      </w:r>
+    </w:p>
+    <w:p>
+      <w:pPr>
+        <w:ind w:left="705"/>
+      </w:pPr>
+      <w:r>
+        <w:t xml:space="preserve">Именовать внешние ключи и задавать </w:t>
+      </w:r>
+      <w:proofErr w:type="spellStart"/>
+      <w:r>
+        <w:t>задавать</w:t>
+      </w:r>
+      <w:proofErr w:type="spellEnd"/>
+      <w:r>
+        <w:t xml:space="preserve"> ограничения для нескольких столбцов можно только на уровне таблицы.</w:t>
+      </w:r>
+    </w:p>
+    <w:p>
+      <w:pPr>
+        <w:ind w:left="1413"/>
+        <w:rPr>
+          <w:rStyle w:val="hljs-keyword"/>
+          <w:lang w:val="en-US"/>
+        </w:rPr>
+      </w:pPr>
+      <w:r>
+        <w:rPr>
+          <w:rStyle w:val="hljs-keyword"/>
+          <w:b/>
+          <w:lang w:val="en-US"/>
+        </w:rPr>
+        <w:t>CREATE</w:t>
+      </w:r>
+      <w:r>
+        <w:rPr>
+          <w:lang w:val="en-US"/>
+        </w:rPr>
+        <w:t xml:space="preserve"> </w:t>
+      </w:r>
+      <w:r>
+        <w:rPr>
+          <w:rStyle w:val="hljs-keyword"/>
+          <w:b/>
+          <w:lang w:val="en-US"/>
+        </w:rPr>
+        <w:t>TABLE</w:t>
+      </w:r>
+      <w:r>
+        <w:rPr>
+          <w:lang w:val="en-US"/>
+        </w:rPr>
+        <w:t xml:space="preserve"> employees </w:t>
+      </w:r>
+      <w:r>
+        <w:rPr>
+          <w:lang w:val="en-US"/>
+        </w:rPr>
+        <w:t>(</w:t>
+      </w:r>
+      <w:r>
+        <w:rPr>
+          <w:lang w:val="en-US"/>
+        </w:rPr>
+        <w:br/>
+      </w:r>
+      <w:r>
+        <w:rPr>
+          <w:lang w:val="en-US"/>
+        </w:rPr>
+        <w:t xml:space="preserve">employee_id SERIAL, </w:t>
+      </w:r>
+      <w:r>
+        <w:rPr>
+          <w:lang w:val="en-US"/>
+        </w:rPr>
+        <w:br/>
+      </w:r>
+      <w:r>
+        <w:rPr>
+          <w:lang w:val="en-US"/>
+        </w:rPr>
+        <w:t xml:space="preserve">employee_name </w:t>
+      </w:r>
+      <w:proofErr w:type="gramStart"/>
+      <w:r>
+        <w:rPr>
+          <w:rStyle w:val="hljs-type"/>
+          <w:b/>
+          <w:lang w:val="en-US"/>
+        </w:rPr>
+        <w:t>VARCHAR</w:t>
+      </w:r>
+      <w:r>
+        <w:rPr>
+          <w:lang w:val="en-US"/>
+        </w:rPr>
+        <w:t>(</w:t>
+      </w:r>
+      <w:proofErr w:type="gramEnd"/>
+      <w:r>
+        <w:rPr>
+          <w:rStyle w:val="hljs-number"/>
+          <w:b/>
+          <w:lang w:val="en-US"/>
+        </w:rPr>
+        <w:t>100</w:t>
+      </w:r>
+      <w:r>
+        <w:rPr>
+          <w:lang w:val="en-US"/>
+        </w:rPr>
+        <w:t xml:space="preserve">) </w:t>
+      </w:r>
+      <w:r>
+        <w:rPr>
+          <w:rStyle w:val="hljs-keyword"/>
+          <w:b/>
+          <w:lang w:val="en-US"/>
+        </w:rPr>
+        <w:t>NOT</w:t>
+      </w:r>
+      <w:r>
+        <w:rPr>
+          <w:lang w:val="en-US"/>
+        </w:rPr>
+        <w:t xml:space="preserve"> </w:t>
+      </w:r>
+      <w:r>
+        <w:rPr>
+          <w:rStyle w:val="hljs-keyword"/>
+          <w:b/>
+          <w:lang w:val="en-US"/>
+        </w:rPr>
+        <w:t>NULL</w:t>
+      </w:r>
+      <w:r>
+        <w:rPr>
+          <w:lang w:val="en-US"/>
+        </w:rPr>
+        <w:t xml:space="preserve">, </w:t>
+      </w:r>
+      <w:r>
+        <w:rPr>
+          <w:lang w:val="en-US"/>
+        </w:rPr>
+        <w:br/>
+      </w:r>
+      <w:r>
+        <w:rPr>
+          <w:lang w:val="en-US"/>
+        </w:rPr>
+        <w:t xml:space="preserve">department_id </w:t>
+      </w:r>
+      <w:r>
+        <w:rPr>
+          <w:rStyle w:val="hljs-type"/>
+          <w:lang w:val="en-US"/>
+        </w:rPr>
+        <w:t>INTEGER</w:t>
+      </w:r>
+      <w:r>
+        <w:rPr>
+          <w:lang w:val="en-US"/>
+        </w:rPr>
+        <w:t>,</w:t>
+      </w:r>
+      <w:r>
+        <w:rPr>
+          <w:lang w:val="en-US"/>
+        </w:rPr>
+        <w:br/>
+      </w:r>
+      <w:r>
+        <w:rPr>
+          <w:b/>
+          <w:lang w:val="en-US"/>
+        </w:rPr>
+        <w:t>CONSTRAINT</w:t>
+      </w:r>
+      <w:r>
+        <w:rPr>
+          <w:lang w:val="en-US"/>
+        </w:rPr>
+        <w:t xml:space="preserve"> fk_</w:t>
+      </w:r>
+      <w:r>
+        <w:rPr>
+          <w:lang w:val="en-US"/>
+        </w:rPr>
+        <w:t>department_id</w:t>
+      </w:r>
+      <w:r>
+        <w:rPr>
+          <w:lang w:val="en-US"/>
+        </w:rPr>
+        <w:t xml:space="preserve"> </w:t>
+      </w:r>
+      <w:r>
+        <w:rPr>
+          <w:rStyle w:val="hljs-keyword"/>
+          <w:b/>
+          <w:lang w:val="en-US"/>
+        </w:rPr>
+        <w:t>FOREIGN</w:t>
+      </w:r>
+      <w:r>
+        <w:rPr>
+          <w:lang w:val="en-US"/>
+        </w:rPr>
+        <w:t xml:space="preserve"> </w:t>
+      </w:r>
+      <w:r>
+        <w:rPr>
+          <w:b/>
+          <w:lang w:val="en-US"/>
+        </w:rPr>
+        <w:t>KEY</w:t>
+      </w:r>
+      <w:r>
+        <w:rPr>
+          <w:lang w:val="en-US"/>
+        </w:rPr>
+        <w:t xml:space="preserve"> (department_id)</w:t>
+      </w:r>
+      <w:r>
+        <w:rPr>
+          <w:rStyle w:val="a3"/>
+          <w:lang w:val="en-US"/>
+        </w:rPr>
+        <w:t xml:space="preserve"> </w:t>
+      </w:r>
+      <w:r>
+        <w:rPr>
+          <w:rStyle w:val="a3"/>
+          <w:lang w:val="en-US"/>
+        </w:rPr>
+        <w:br/>
+      </w:r>
+      <w:r>
+        <w:rPr>
+          <w:rStyle w:val="hljs-keyword"/>
+          <w:b/>
+          <w:lang w:val="en-US"/>
+        </w:rPr>
+        <w:t>REFERENCES</w:t>
+      </w:r>
+      <w:r>
+        <w:rPr>
+          <w:lang w:val="en-US"/>
+        </w:rPr>
+        <w:t xml:space="preserve"> departments</w:t>
+      </w:r>
+      <w:r>
+        <w:rPr>
+          <w:lang w:val="en-US"/>
+        </w:rPr>
+        <w:t xml:space="preserve"> </w:t>
+      </w:r>
+      <w:r>
+        <w:rPr>
+          <w:lang w:val="en-US"/>
+        </w:rPr>
+        <w:t>(department_id)</w:t>
+      </w:r>
+      <w:r>
+        <w:rPr>
+          <w:lang w:val="en-US"/>
+        </w:rPr>
+        <w:t>,</w:t>
+      </w:r>
+      <w:r>
+        <w:rPr>
+          <w:lang w:val="en-US"/>
+        </w:rPr>
+        <w:br/>
+      </w:r>
+      <w:r>
+        <w:rPr>
+          <w:b/>
+          <w:lang w:val="en-US"/>
+        </w:rPr>
+        <w:t>CONSTRAINT</w:t>
+      </w:r>
+      <w:r>
+        <w:rPr>
+          <w:lang w:val="en-US"/>
+        </w:rPr>
+        <w:t xml:space="preserve"> pk_employee</w:t>
       </w:r>
       <w:bookmarkStart w:id="0" w:name="_GoBack"/>
       <w:bookmarkEnd w:id="0"/>
+      <w:r>
+        <w:rPr>
+          <w:lang w:val="en-US"/>
+        </w:rPr>
+        <w:t xml:space="preserve"> PRIMARY KEY </w:t>
+      </w:r>
+      <w:r>
+        <w:rPr>
+          <w:lang w:val="en-US"/>
+        </w:rPr>
+        <w:t>(</w:t>
+      </w:r>
+      <w:r>
+        <w:rPr>
+          <w:lang w:val="en-US"/>
+        </w:rPr>
+        <w:t>employee_id</w:t>
+      </w:r>
+      <w:r>
+        <w:rPr>
+          <w:lang w:val="en-US"/>
+        </w:rPr>
+        <w:t>,</w:t>
+      </w:r>
+      <w:r>
+        <w:rPr>
+          <w:lang w:val="en-US"/>
+        </w:rPr>
+        <w:t xml:space="preserve"> </w:t>
+      </w:r>
+      <w:r>
+        <w:rPr>
+          <w:lang w:val="en-US"/>
+        </w:rPr>
+        <w:t>employee_name</w:t>
+      </w:r>
+      <w:r>
+        <w:rPr>
+          <w:lang w:val="en-US"/>
+        </w:rPr>
+        <w:t>)</w:t>
+      </w:r>
+      <w:r>
+        <w:rPr>
+          <w:lang w:val="en-US"/>
+        </w:rPr>
+        <w:t>);</w:t>
+      </w:r>
+    </w:p>
+    <w:p>
+      <w:pPr>
+        <w:rPr>
+          <w:rStyle w:val="hljs-keyword"/>
+        </w:rPr>
+      </w:pPr>
+      <w:r>
+        <w:rPr>
+          <w:rStyle w:val="hljs-keyword"/>
+        </w:rPr>
+        <w:t>Задает имена для первичного и внешнего ключа и устанавливает композитный первичный ключ (просто для примера).</w:t>
+      </w:r>
     </w:p>
     <w:p/>
     <w:sectPr>
@@ -802,6 +1988,195 @@
     </w:sectPr>
   </w:body>
 </w:document>
+</file>
+
+<file path=word/numbering.xml><?xml version="1.0" encoding="utf-8"?>
+<w:numbering xmlns:wpc="http://schemas.microsoft.com/office/word/2010/wordprocessingCanvas" xmlns:cx="http://schemas.microsoft.com/office/drawing/2014/chartex" xmlns:cx1="http://schemas.microsoft.com/office/drawing/2015/9/8/chartex" xmlns:mc="http://schemas.openxmlformats.org/markup-compatibility/2006" xmlns:o="urn:schemas-microsoft-com:office:office" xmlns:r="http://schemas.openxmlformats.org/officeDocument/2006/relationships" xmlns:m="http://schemas.openxmlformats.org/officeDocument/2006/math" xmlns:v="urn:schemas-microsoft-com:vml" xmlns:wp14="http://schemas.microsoft.com/office/word/2010/wordprocessingDrawing" xmlns:wp="http://schemas.openxmlformats.org/drawingml/2006/wordprocessingDrawing" xmlns:w10="urn:schemas-microsoft-com:office:word" xmlns:w="http://schemas.openxmlformats.org/wordprocessingml/2006/main" xmlns:w14="http://schemas.microsoft.com/office/word/2010/wordml" xmlns:w15="http://schemas.microsoft.com/office/word/2012/wordml" xmlns:w16se="http://schemas.microsoft.com/office/word/2015/wordml/symex" xmlns:wpg="http://schemas.microsoft.com/office/word/2010/wordprocessingGroup" xmlns:wpi="http://schemas.microsoft.com/office/word/2010/wordprocessingInk" xmlns:wne="http://schemas.microsoft.com/office/word/2006/wordml" xmlns:wps="http://schemas.microsoft.com/office/word/2010/wordprocessingShape" mc:Ignorable="w14 w15 w16se wp14">
+  <w:abstractNum w:abstractNumId="0" w15:restartNumberingAfterBreak="0">
+    <w:nsid w:val="4FB22E68"/>
+    <w:multiLevelType w:val="hybridMultilevel"/>
+    <w:tmpl w:val="E018A9CE"/>
+    <w:lvl w:ilvl="0" w:tplc="A0648EA6">
+      <w:start w:val="1"/>
+      <w:numFmt w:val="decimal"/>
+      <w:lvlText w:val="%1)"/>
+      <w:lvlJc w:val="left"/>
+      <w:pPr>
+        <w:ind w:left="1773" w:hanging="360"/>
+      </w:pPr>
+      <w:rPr>
+        <w:rFonts w:hint="default"/>
+      </w:rPr>
+    </w:lvl>
+    <w:lvl w:ilvl="1" w:tplc="04190019" w:tentative="1">
+      <w:start w:val="1"/>
+      <w:numFmt w:val="lowerLetter"/>
+      <w:lvlText w:val="%2."/>
+      <w:lvlJc w:val="left"/>
+      <w:pPr>
+        <w:ind w:left="2493" w:hanging="360"/>
+      </w:pPr>
+    </w:lvl>
+    <w:lvl w:ilvl="2" w:tplc="0419001B" w:tentative="1">
+      <w:start w:val="1"/>
+      <w:numFmt w:val="lowerRoman"/>
+      <w:lvlText w:val="%3."/>
+      <w:lvlJc w:val="right"/>
+      <w:pPr>
+        <w:ind w:left="3213" w:hanging="180"/>
+      </w:pPr>
+    </w:lvl>
+    <w:lvl w:ilvl="3" w:tplc="0419000F" w:tentative="1">
+      <w:start w:val="1"/>
+      <w:numFmt w:val="decimal"/>
+      <w:lvlText w:val="%4."/>
+      <w:lvlJc w:val="left"/>
+      <w:pPr>
+        <w:ind w:left="3933" w:hanging="360"/>
+      </w:pPr>
+    </w:lvl>
+    <w:lvl w:ilvl="4" w:tplc="04190019" w:tentative="1">
+      <w:start w:val="1"/>
+      <w:numFmt w:val="lowerLetter"/>
+      <w:lvlText w:val="%5."/>
+      <w:lvlJc w:val="left"/>
+      <w:pPr>
+        <w:ind w:left="4653" w:hanging="360"/>
+      </w:pPr>
+    </w:lvl>
+    <w:lvl w:ilvl="5" w:tplc="0419001B" w:tentative="1">
+      <w:start w:val="1"/>
+      <w:numFmt w:val="lowerRoman"/>
+      <w:lvlText w:val="%6."/>
+      <w:lvlJc w:val="right"/>
+      <w:pPr>
+        <w:ind w:left="5373" w:hanging="180"/>
+      </w:pPr>
+    </w:lvl>
+    <w:lvl w:ilvl="6" w:tplc="0419000F" w:tentative="1">
+      <w:start w:val="1"/>
+      <w:numFmt w:val="decimal"/>
+      <w:lvlText w:val="%7."/>
+      <w:lvlJc w:val="left"/>
+      <w:pPr>
+        <w:ind w:left="6093" w:hanging="360"/>
+      </w:pPr>
+    </w:lvl>
+    <w:lvl w:ilvl="7" w:tplc="04190019" w:tentative="1">
+      <w:start w:val="1"/>
+      <w:numFmt w:val="lowerLetter"/>
+      <w:lvlText w:val="%8."/>
+      <w:lvlJc w:val="left"/>
+      <w:pPr>
+        <w:ind w:left="6813" w:hanging="360"/>
+      </w:pPr>
+    </w:lvl>
+    <w:lvl w:ilvl="8" w:tplc="0419001B" w:tentative="1">
+      <w:start w:val="1"/>
+      <w:numFmt w:val="lowerRoman"/>
+      <w:lvlText w:val="%9."/>
+      <w:lvlJc w:val="right"/>
+      <w:pPr>
+        <w:ind w:left="7533" w:hanging="180"/>
+      </w:pPr>
+    </w:lvl>
+  </w:abstractNum>
+  <w:abstractNum w:abstractNumId="1" w15:restartNumberingAfterBreak="0">
+    <w:nsid w:val="542269B4"/>
+    <w:multiLevelType w:val="hybridMultilevel"/>
+    <w:tmpl w:val="50CE794C"/>
+    <w:lvl w:ilvl="0" w:tplc="3904AC10">
+      <w:start w:val="1"/>
+      <w:numFmt w:val="decimal"/>
+      <w:lvlText w:val="%1)"/>
+      <w:lvlJc w:val="left"/>
+      <w:pPr>
+        <w:ind w:left="1773" w:hanging="360"/>
+      </w:pPr>
+      <w:rPr>
+        <w:rFonts w:hint="default"/>
+      </w:rPr>
+    </w:lvl>
+    <w:lvl w:ilvl="1" w:tplc="04190019" w:tentative="1">
+      <w:start w:val="1"/>
+      <w:numFmt w:val="lowerLetter"/>
+      <w:lvlText w:val="%2."/>
+      <w:lvlJc w:val="left"/>
+      <w:pPr>
+        <w:ind w:left="2493" w:hanging="360"/>
+      </w:pPr>
+    </w:lvl>
+    <w:lvl w:ilvl="2" w:tplc="0419001B" w:tentative="1">
+      <w:start w:val="1"/>
+      <w:numFmt w:val="lowerRoman"/>
+      <w:lvlText w:val="%3."/>
+      <w:lvlJc w:val="right"/>
+      <w:pPr>
+        <w:ind w:left="3213" w:hanging="180"/>
+      </w:pPr>
+    </w:lvl>
+    <w:lvl w:ilvl="3" w:tplc="0419000F" w:tentative="1">
+      <w:start w:val="1"/>
+      <w:numFmt w:val="decimal"/>
+      <w:lvlText w:val="%4."/>
+      <w:lvlJc w:val="left"/>
+      <w:pPr>
+        <w:ind w:left="3933" w:hanging="360"/>
+      </w:pPr>
+    </w:lvl>
+    <w:lvl w:ilvl="4" w:tplc="04190019" w:tentative="1">
+      <w:start w:val="1"/>
+      <w:numFmt w:val="lowerLetter"/>
+      <w:lvlText w:val="%5."/>
+      <w:lvlJc w:val="left"/>
+      <w:pPr>
+        <w:ind w:left="4653" w:hanging="360"/>
+      </w:pPr>
+    </w:lvl>
+    <w:lvl w:ilvl="5" w:tplc="0419001B" w:tentative="1">
+      <w:start w:val="1"/>
+      <w:numFmt w:val="lowerRoman"/>
+      <w:lvlText w:val="%6."/>
+      <w:lvlJc w:val="right"/>
+      <w:pPr>
+        <w:ind w:left="5373" w:hanging="180"/>
+      </w:pPr>
+    </w:lvl>
+    <w:lvl w:ilvl="6" w:tplc="0419000F" w:tentative="1">
+      <w:start w:val="1"/>
+      <w:numFmt w:val="decimal"/>
+      <w:lvlText w:val="%7."/>
+      <w:lvlJc w:val="left"/>
+      <w:pPr>
+        <w:ind w:left="6093" w:hanging="360"/>
+      </w:pPr>
+    </w:lvl>
+    <w:lvl w:ilvl="7" w:tplc="04190019" w:tentative="1">
+      <w:start w:val="1"/>
+      <w:numFmt w:val="lowerLetter"/>
+      <w:lvlText w:val="%8."/>
+      <w:lvlJc w:val="left"/>
+      <w:pPr>
+        <w:ind w:left="6813" w:hanging="360"/>
+      </w:pPr>
+    </w:lvl>
+    <w:lvl w:ilvl="8" w:tplc="0419001B" w:tentative="1">
+      <w:start w:val="1"/>
+      <w:numFmt w:val="lowerRoman"/>
+      <w:lvlText w:val="%9."/>
+      <w:lvlJc w:val="right"/>
+      <w:pPr>
+        <w:ind w:left="7533" w:hanging="180"/>
+      </w:pPr>
+    </w:lvl>
+  </w:abstractNum>
+  <w:num w:numId="1">
+    <w:abstractNumId w:val="0"/>
+  </w:num>
+  <w:num w:numId="2">
+    <w:abstractNumId w:val="1"/>
+  </w:num>
+</w:numbering>
 </file>
 
 <file path=word/styles.xml><?xml version="1.0" encoding="utf-8"?>
@@ -1197,7 +2572,7 @@
   <w:style w:type="paragraph" w:default="1" w:styleId="a">
     <w:name w:val="Normal"/>
     <w:qFormat/>
-    <w:rsid w:val="007E5B3B"/>
+    <w:rsid w:val="00C62B94"/>
   </w:style>
   <w:style w:type="character" w:default="1" w:styleId="a0">
     <w:name w:val="Default Paragraph Font"/>
@@ -1225,6 +2600,56 @@
     <w:uiPriority w:val="99"/>
     <w:semiHidden/>
     <w:unhideWhenUsed/>
+  </w:style>
+  <w:style w:type="paragraph" w:styleId="a3">
+    <w:name w:val="List Paragraph"/>
+    <w:basedOn w:val="a"/>
+    <w:uiPriority w:val="34"/>
+    <w:qFormat/>
+    <w:rsid w:val="003F1C92"/>
+    <w:pPr>
+      <w:ind w:left="720"/>
+      <w:contextualSpacing/>
+    </w:pPr>
+  </w:style>
+  <w:style w:type="character" w:styleId="HTML">
+    <w:name w:val="HTML Code"/>
+    <w:basedOn w:val="a0"/>
+    <w:uiPriority w:val="99"/>
+    <w:semiHidden/>
+    <w:unhideWhenUsed/>
+    <w:rsid w:val="006F0A13"/>
+    <w:rPr>
+      <w:rFonts w:ascii="Courier New" w:eastAsia="Times New Roman" w:hAnsi="Courier New" w:cs="Courier New"/>
+      <w:sz w:val="20"/>
+      <w:szCs w:val="20"/>
+    </w:rPr>
+  </w:style>
+  <w:style w:type="character" w:styleId="a4">
+    <w:name w:val="Hyperlink"/>
+    <w:basedOn w:val="a0"/>
+    <w:uiPriority w:val="99"/>
+    <w:unhideWhenUsed/>
+    <w:rsid w:val="0018238C"/>
+    <w:rPr>
+      <w:color w:val="0563C1" w:themeColor="hyperlink"/>
+      <w:u w:val="single"/>
+    </w:rPr>
+  </w:style>
+  <w:style w:type="character" w:customStyle="1" w:styleId="hljs-keyword">
+    <w:name w:val="hljs-keyword"/>
+    <w:basedOn w:val="a0"/>
+    <w:rsid w:val="00F42D7D"/>
+  </w:style>
+  <w:style w:type="character" w:customStyle="1" w:styleId="hljs-type">
+    <w:name w:val="hljs-type"/>
+    <w:basedOn w:val="a0"/>
+    <w:rsid w:val="00F42D7D"/>
+  </w:style>
+  <w:style w:type="character" w:customStyle="1" w:styleId="hljs-number">
+    <w:name w:val="hljs-number"/>
+    <w:basedOn w:val="a0"/>
+    <w:rsid w:val="00F42D7D"/>
   </w:style>
 </w:styles>
 </file>

</xml_diff>